<commit_message>
* Grammar and spelling powered by NR
</commit_message>
<xml_diff>
--- a/2012-05-14_The Meaning of Victory in Conflict in the Information Age.docx
+++ b/2012-05-14_The Meaning of Victory in Conflict in the Information Age.docx
@@ -430,21 +430,7 @@
         <w:rPr>
           <w:lang w:val="en-GB"/>
         </w:rPr>
-        <w:t xml:space="preserve">E.g. </w:t>
-      </w:r>
-      <w:proofErr w:type="spellStart"/>
-      <w:r>
-        <w:rPr>
-          <w:lang w:val="en-GB"/>
-        </w:rPr>
-        <w:t>Habsburger</w:t>
-      </w:r>
-      <w:proofErr w:type="spellEnd"/>
-      <w:r>
-        <w:rPr>
-          <w:lang w:val="en-GB"/>
-        </w:rPr>
-        <w:t>, which used marriage as way to enlarge their area of interest</w:t>
+        <w:t>E.g. Habsburger, which used marriage as way to enlarge their area of interest</w:t>
       </w:r>
     </w:p>
     <w:p>
@@ -510,35 +496,7 @@
         <w:rPr>
           <w:lang w:val="en-GB"/>
         </w:rPr>
-        <w:t xml:space="preserve">The way to achieve victory; old victories no longer sufficient as societies are more valued and have a greater impact; victory against a dictator may be achieved, but the society may still not accept the new </w:t>
-      </w:r>
-      <w:proofErr w:type="spellStart"/>
-      <w:r>
-        <w:rPr>
-          <w:lang w:val="en-GB"/>
-        </w:rPr>
-        <w:t>Machthaber</w:t>
-      </w:r>
-      <w:proofErr w:type="spellEnd"/>
-      <w:r>
-        <w:rPr>
-          <w:lang w:val="en-GB"/>
-        </w:rPr>
-        <w:t xml:space="preserve"> (Afghanistan / </w:t>
-      </w:r>
-      <w:proofErr w:type="spellStart"/>
-      <w:r>
-        <w:rPr>
-          <w:lang w:val="en-GB"/>
-        </w:rPr>
-        <w:t>Irak</w:t>
-      </w:r>
-      <w:proofErr w:type="spellEnd"/>
-      <w:r>
-        <w:rPr>
-          <w:lang w:val="en-GB"/>
-        </w:rPr>
-        <w:t>) -&gt; additional strategies have to be applied, such as providing aid and rebuilding a country with perspectives to self-government; nowadays constant occupation and conquer may neither not be adequate, nor achievable in bigger scale</w:t>
+        <w:t>The way to achieve victory; old victories no longer sufficient as societies are more valued and have a greater impact; victory against a dictator may be achieved, but the society may still not accept the new Machthaber (Afghanistan / Irak) -&gt; additional strategies have to be applied, such as providing aid and rebuilding a country with perspectives to self-government; nowadays constant occupation and conquer may neither not be adequate, nor achievable in bigger scale</w:t>
       </w:r>
     </w:p>
     <w:p>
@@ -672,13 +630,19 @@
         <w:rPr>
           <w:lang w:val="en-GB"/>
         </w:rPr>
-        <w:t xml:space="preserve"> describes </w:t>
-      </w:r>
-      <w:r>
-        <w:rPr>
-          <w:lang w:val="en-GB"/>
-        </w:rPr>
-        <w:t>the ability to transfer information freely and have instant access to a broader range of information</w:t>
+        <w:t xml:space="preserve"> </w:t>
+      </w:r>
+      <w:r>
+        <w:rPr>
+          <w:lang w:val="en-GB"/>
+        </w:rPr>
+        <w:t>is characterized by the</w:t>
+      </w:r>
+      <w:r>
+        <w:rPr>
+          <w:lang w:val="en-GB"/>
+        </w:rPr>
+        <w:t xml:space="preserve"> ability to transfer information freely and have instant access to a broader range of information</w:t>
       </w:r>
       <w:r>
         <w:rPr>
@@ -732,7 +696,19 @@
         <w:rPr>
           <w:lang w:val="en-GB"/>
         </w:rPr>
-        <w:t>. As war always have been a matter of access and utilization of information this age</w:t>
+        <w:t xml:space="preserve">. As war always </w:t>
+      </w:r>
+      <w:r>
+        <w:rPr>
+          <w:lang w:val="en-GB"/>
+        </w:rPr>
+        <w:t>has</w:t>
+      </w:r>
+      <w:r>
+        <w:rPr>
+          <w:lang w:val="en-GB"/>
+        </w:rPr>
+        <w:t xml:space="preserve"> been a matter of access and utilization of information this age</w:t>
       </w:r>
       <w:r>
         <w:rPr>
@@ -744,13 +720,19 @@
         <w:rPr>
           <w:lang w:val="en-GB"/>
         </w:rPr>
-        <w:t>Already w</w:t>
-      </w:r>
-      <w:r>
-        <w:rPr>
-          <w:lang w:val="en-GB"/>
-        </w:rPr>
-        <w:t xml:space="preserve">ith the introduction of television, radio and </w:t>
+        <w:t>Beginning with</w:t>
+      </w:r>
+      <w:r>
+        <w:rPr>
+          <w:lang w:val="en-GB"/>
+        </w:rPr>
+        <w:t xml:space="preserve"> </w:t>
+      </w:r>
+      <w:r>
+        <w:rPr>
+          <w:lang w:val="en-GB"/>
+        </w:rPr>
+        <w:t xml:space="preserve">the introduction of television, radio and </w:t>
       </w:r>
       <w:r>
         <w:rPr>
@@ -1018,7 +1000,51 @@
         <w:rPr>
           <w:lang w:val="en-GB"/>
         </w:rPr>
-        <w:t xml:space="preserve"> impacting the way they influence wars and forming a new understanding of victory or defeat.</w:t>
+        <w:t xml:space="preserve">. This </w:t>
+      </w:r>
+      <w:r>
+        <w:rPr>
+          <w:lang w:val="en-GB"/>
+        </w:rPr>
+        <w:t>influence</w:t>
+      </w:r>
+      <w:r>
+        <w:rPr>
+          <w:lang w:val="en-GB"/>
+        </w:rPr>
+        <w:t>d</w:t>
+      </w:r>
+      <w:r>
+        <w:rPr>
+          <w:lang w:val="en-GB"/>
+        </w:rPr>
+        <w:t xml:space="preserve"> wars and form</w:t>
+      </w:r>
+      <w:r>
+        <w:rPr>
+          <w:lang w:val="en-GB"/>
+        </w:rPr>
+        <w:t>ed</w:t>
+      </w:r>
+      <w:r>
+        <w:rPr>
+          <w:lang w:val="en-GB"/>
+        </w:rPr>
+        <w:t xml:space="preserve"> a new understanding of victory </w:t>
+      </w:r>
+      <w:r>
+        <w:rPr>
+          <w:lang w:val="en-GB"/>
+        </w:rPr>
+        <w:t>and</w:t>
+      </w:r>
+      <w:bookmarkStart w:id="0" w:name="_GoBack"/>
+      <w:bookmarkEnd w:id="0"/>
+      <w:r>
+        <w:rPr>
+          <w:lang w:val="en-GB"/>
+        </w:rPr>
+        <w:t xml:space="preserve"> defeat.</w:t>
       </w:r>
     </w:p>
     <w:p>
@@ -1040,19 +1066,7 @@
         <w:rPr>
           <w:lang w:val="en-GB"/>
         </w:rPr>
-        <w:t xml:space="preserve">nformation Age </w:t>
-      </w:r>
-      <w:r>
-        <w:rPr>
-          <w:lang w:val="en-GB"/>
-        </w:rPr>
-        <w:t>in the first place</w:t>
-      </w:r>
-      <w:r>
-        <w:rPr>
-          <w:lang w:val="en-GB"/>
-        </w:rPr>
-        <w:t xml:space="preserve"> c</w:t>
+        <w:t>nformation Age c</w:t>
       </w:r>
       <w:r>
         <w:rPr>
@@ -1076,7 +1090,7 @@
         <w:rPr>
           <w:lang w:val="en-GB"/>
         </w:rPr>
-        <w:t>may act</w:t>
+        <w:t>act</w:t>
       </w:r>
       <w:r>
         <w:rPr>
@@ -1337,7 +1351,6 @@
         </w:rPr>
         <w:t xml:space="preserve"> by </w:t>
       </w:r>
-      <w:proofErr w:type="spellStart"/>
       <w:r>
         <w:rPr>
           <w:iCs/>
@@ -1345,7 +1358,6 @@
         </w:rPr>
         <w:t>Jyllands-Posten</w:t>
       </w:r>
-      <w:proofErr w:type="spellEnd"/>
       <w:r>
         <w:rPr>
           <w:iCs/>
@@ -1400,7 +1412,21 @@
           <w:iCs/>
           <w:lang w:val="en"/>
         </w:rPr>
-        <w:t xml:space="preserve"> also in Afghanistan</w:t>
+        <w:t xml:space="preserve"> </w:t>
+      </w:r>
+      <w:r>
+        <w:rPr>
+          <w:iCs/>
+          <w:lang w:val="en"/>
+        </w:rPr>
+        <w:t>again</w:t>
+      </w:r>
+      <w:r>
+        <w:rPr>
+          <w:iCs/>
+          <w:lang w:val="en"/>
+        </w:rPr>
+        <w:t xml:space="preserve"> in Afghanistan</w:t>
       </w:r>
       <w:r>
         <w:rPr>
@@ -1469,7 +1495,19 @@
         <w:rPr>
           <w:lang w:val="en-GB"/>
         </w:rPr>
-        <w:t xml:space="preserve">Thus it is evident that societies may react much faster </w:t>
+        <w:t xml:space="preserve">Thus it is evident that societies </w:t>
+      </w:r>
+      <w:r>
+        <w:rPr>
+          <w:lang w:val="en-GB"/>
+        </w:rPr>
+        <w:t>tend to</w:t>
+      </w:r>
+      <w:r>
+        <w:rPr>
+          <w:lang w:val="en-GB"/>
+        </w:rPr>
+        <w:t xml:space="preserve"> react much faster </w:t>
       </w:r>
       <w:r>
         <w:rPr>
@@ -1594,53 +1632,35 @@
       <w:hyperlink r:id="rId9" w:history="1">
         <w:r>
           <w:rPr>
-            <w:rFonts w:ascii="Arial" w:hAnsi="Arial" w:cs="Arial"/>
-            <w:color w:val="000000"/>
-            <w:sz w:val="20"/>
-            <w:szCs w:val="20"/>
-            <w:lang w:val="en-US"/>
+            <w:lang w:val="en-GB"/>
           </w:rPr>
           <w:t>desecration</w:t>
         </w:r>
       </w:hyperlink>
       <w:r>
         <w:rPr>
-          <w:rFonts w:ascii="Arial" w:hAnsi="Arial" w:cs="Arial"/>
-          <w:sz w:val="20"/>
-          <w:szCs w:val="20"/>
-          <w:lang w:val="en-US"/>
+          <w:lang w:val="en-GB"/>
         </w:rPr>
         <w:t xml:space="preserve"> </w:t>
       </w:r>
       <w:hyperlink r:id="rId10" w:history="1">
         <w:r>
           <w:rPr>
-            <w:rFonts w:ascii="Arial" w:hAnsi="Arial" w:cs="Arial"/>
-            <w:color w:val="000000"/>
-            <w:sz w:val="20"/>
-            <w:szCs w:val="20"/>
-            <w:lang w:val="en-US"/>
+            <w:lang w:val="en-GB"/>
           </w:rPr>
           <w:t>of</w:t>
         </w:r>
       </w:hyperlink>
       <w:r>
         <w:rPr>
-          <w:rFonts w:ascii="Arial" w:hAnsi="Arial" w:cs="Arial"/>
-          <w:sz w:val="20"/>
-          <w:szCs w:val="20"/>
-          <w:lang w:val="en-US"/>
+          <w:lang w:val="en-GB"/>
         </w:rPr>
         <w:t xml:space="preserve"> </w:t>
       </w:r>
       <w:hyperlink r:id="rId11" w:history="1">
         <w:r>
           <w:rPr>
-            <w:rFonts w:ascii="Arial" w:hAnsi="Arial" w:cs="Arial"/>
-            <w:color w:val="000000"/>
-            <w:sz w:val="20"/>
-            <w:szCs w:val="20"/>
-            <w:lang w:val="en-US"/>
+            <w:lang w:val="en-GB"/>
           </w:rPr>
           <w:t>corpses</w:t>
         </w:r>
@@ -1655,7 +1675,19 @@
         <w:rPr>
           <w:lang w:val="en-GB"/>
         </w:rPr>
-        <w:t>gain of a deep understanding of the operating area including religious and cultural characteristics) has to be established or, if misconduct is committed anyway, an information leakage has to be strictly avoided and strategies for countermeasures worked out.</w:t>
+        <w:t xml:space="preserve">gain of a deep understanding of the operating area including religious and cultural characteristics) has to be established or, if misconduct is committed anyway, an information leakage has to be strictly avoided and strategies for countermeasures </w:t>
+      </w:r>
+      <w:r>
+        <w:rPr>
+          <w:lang w:val="en-GB"/>
+        </w:rPr>
+        <w:t xml:space="preserve">have to be </w:t>
+      </w:r>
+      <w:r>
+        <w:rPr>
+          <w:lang w:val="en-GB"/>
+        </w:rPr>
+        <w:t>worked out.</w:t>
       </w:r>
     </w:p>
     <w:p>
@@ -2160,8 +2192,6 @@
         </w:rPr>
         <w:t xml:space="preserve"> </w:t>
       </w:r>
-      <w:bookmarkStart w:id="0" w:name="_GoBack"/>
-      <w:bookmarkEnd w:id="0"/>
     </w:p>
     <w:p>
       <w:pPr>
@@ -2194,21 +2224,7 @@
         <w:rPr>
           <w:lang w:val="en-GB"/>
         </w:rPr>
-        <w:t xml:space="preserve">Attack the </w:t>
-      </w:r>
-      <w:proofErr w:type="spellStart"/>
-      <w:r>
-        <w:rPr>
-          <w:lang w:val="en-GB"/>
-        </w:rPr>
-        <w:t>center</w:t>
-      </w:r>
-      <w:proofErr w:type="spellEnd"/>
-      <w:r>
-        <w:rPr>
-          <w:lang w:val="en-GB"/>
-        </w:rPr>
-        <w:t xml:space="preserve"> of gravity</w:t>
+        <w:t>Attack the center of gravity</w:t>
       </w:r>
     </w:p>
     <w:p>
@@ -5861,7 +5877,7 @@
 </file>
 
 <file path=customXml/itemProps1.xml><?xml version="1.0" encoding="utf-8"?>
-<ds:datastoreItem xmlns:ds="http://schemas.openxmlformats.org/officeDocument/2006/customXml" ds:itemID="{A84000D3-8555-49B2-9850-1208016E99F9}">
+<ds:datastoreItem xmlns:ds="http://schemas.openxmlformats.org/officeDocument/2006/customXml" ds:itemID="{7E0CDD0E-6779-4980-81C4-F189DB4796F7}">
   <ds:schemaRefs>
     <ds:schemaRef ds:uri="http://schemas.openxmlformats.org/officeDocument/2006/bibliography"/>
   </ds:schemaRefs>

</xml_diff>